<commit_message>
continuing 4.1, half way there
</commit_message>
<xml_diff>
--- a/tsk4.1/Report.docx
+++ b/tsk4.1/Report.docx
@@ -186,12 +186,10 @@
         <w:t>&lt;</w:t>
       </w:r>
       <w:proofErr w:type="spellStart"/>
-      <w:proofErr w:type="gramStart"/>
       <w:r>
         <w:t>array.Length</w:t>
       </w:r>
       <w:proofErr w:type="spellEnd"/>
-      <w:proofErr w:type="gramEnd"/>
       <w:r>
         <w:t>” or “</w:t>
       </w:r>
@@ -236,15 +234,7 @@
     <w:p>
       <w:r>
         <w:lastRenderedPageBreak/>
-        <w:t xml:space="preserve">The system </w:t>
-      </w:r>
-      <w:proofErr w:type="gramStart"/>
-      <w:r>
-        <w:t>is in charge of</w:t>
-      </w:r>
-      <w:proofErr w:type="gramEnd"/>
-      <w:r>
-        <w:t xml:space="preserve"> throwing this exception to programmer as it usually cause</w:t>
+        <w:t>The system is in charge of throwing this exception to programmer as it usually cause</w:t>
       </w:r>
       <w:r>
         <w:t>s</w:t>
@@ -284,15 +274,7 @@
     </w:p>
     <w:p>
       <w:r>
-        <w:t xml:space="preserve">The system </w:t>
-      </w:r>
-      <w:proofErr w:type="gramStart"/>
-      <w:r>
-        <w:t>is in charge of</w:t>
-      </w:r>
-      <w:proofErr w:type="gramEnd"/>
-      <w:r>
-        <w:t xml:space="preserve"> throwing this exception because it is not programmer’s fault.</w:t>
+        <w:t>The system is in charge of throwing this exception because it is not programmer’s fault.</w:t>
       </w:r>
     </w:p>
     <w:p>
@@ -311,19 +293,45 @@
       </w:r>
       <w:r>
         <w:t>resources or</w:t>
+      </w:r>
+      <w:r>
+        <w:t xml:space="preserve"> run the program with a device that have enough memory.</w:t>
+      </w:r>
+    </w:p>
+    <w:p>
+      <w:proofErr w:type="spellStart"/>
+      <w:r>
+        <w:t>InvalidCastException</w:t>
+      </w:r>
+      <w:proofErr w:type="spellEnd"/>
+    </w:p>
+    <w:p>
+      <w:r>
+        <w:t>This exception is thrown when the conversion of 2 types of data is not supported, for example: conversion from string to date and time.</w:t>
+      </w:r>
+    </w:p>
+    <w:p>
+      <w:r>
+        <w:t>The runtime system is in charge of throwing this exception because it reflects programmer’s fault.</w:t>
+      </w:r>
+    </w:p>
+    <w:p>
+      <w:pPr>
+        <w:rPr>
+          <w:lang w:val="vi-VN"/>
+        </w:rPr>
+      </w:pPr>
+      <w:r>
+        <w:t xml:space="preserve">If this exception is </w:t>
+      </w:r>
+      <w:r>
+        <w:rPr>
+          <w:lang w:val="vi-VN"/>
+        </w:rPr>
+        <w:t xml:space="preserve">required to be thrown </w:t>
       </w:r>
       <w:bookmarkStart w:id="0" w:name="_GoBack"/>
       <w:bookmarkEnd w:id="0"/>
-      <w:r>
-        <w:t xml:space="preserve"> run the program with a device that have enough memory.</w:t>
-      </w:r>
-    </w:p>
-    <w:p>
-      <w:proofErr w:type="spellStart"/>
-      <w:r>
-        <w:t>InvalidCastException</w:t>
-      </w:r>
-      <w:proofErr w:type="spellEnd"/>
     </w:p>
     <w:sectPr>
       <w:pgSz w:w="11906" w:h="16838"/>
@@ -458,6 +466,7 @@
     <w:lsdException w:name="HTML Sample" w:semiHidden="1" w:unhideWhenUsed="1"/>
     <w:lsdException w:name="HTML Typewriter" w:semiHidden="1" w:unhideWhenUsed="1"/>
     <w:lsdException w:name="HTML Variable" w:semiHidden="1" w:unhideWhenUsed="1"/>
+    <w:lsdException w:name="Normal Table" w:semiHidden="1" w:unhideWhenUsed="1"/>
     <w:lsdException w:name="annotation subject" w:semiHidden="1" w:unhideWhenUsed="1"/>
     <w:lsdException w:name="No List" w:semiHidden="1" w:unhideWhenUsed="1"/>
     <w:lsdException w:name="Outline List 1" w:semiHidden="1" w:unhideWhenUsed="1"/>
@@ -503,9 +512,11 @@
     <w:lsdException w:name="Table Subtle 1" w:semiHidden="1" w:unhideWhenUsed="1"/>
     <w:lsdException w:name="Table Subtle 2" w:semiHidden="1" w:unhideWhenUsed="1"/>
     <w:lsdException w:name="Table Web 1" w:semiHidden="1" w:unhideWhenUsed="1"/>
+    <w:lsdException w:name="Table Web 2" w:semiHidden="1" w:unhideWhenUsed="1"/>
     <w:lsdException w:name="Table Web 3" w:semiHidden="1" w:unhideWhenUsed="1"/>
     <w:lsdException w:name="Balloon Text" w:semiHidden="1" w:unhideWhenUsed="1"/>
     <w:lsdException w:name="Table Grid" w:uiPriority="39"/>
+    <w:lsdException w:name="Table Theme" w:semiHidden="1" w:unhideWhenUsed="1"/>
     <w:lsdException w:name="Placeholder Text" w:semiHidden="1"/>
     <w:lsdException w:name="No Spacing" w:uiPriority="1" w:qFormat="1"/>
     <w:lsdException w:name="Light Shading" w:uiPriority="60"/>

</xml_diff>